<commit_message>
Agregada mi respuesta al documento
</commit_message>
<xml_diff>
--- a/Taller SOLID 01_grupoSolid2.docx
+++ b/Taller SOLID 01_grupoSolid2.docx
@@ -306,6 +306,9 @@
       <w:r>
         <w:t>Joel Espinoza</w:t>
       </w:r>
+      <w:r>
+        <w:t>, Kevin Celi</w:t>
+      </w:r>
     </w:p>
     <w:p>
       <w:r>
@@ -320,14 +323,40 @@
     </w:p>
     <w:p>
       <w:r>
+        <w:t>El principio de segregación de interfaces al no tener las interfaces implementadas para el cambio de leche en los postres, y tener creadas varias funciones para poder realizar los cambios.</w:t>
+      </w:r>
+    </w:p>
+    <w:p>
+      <w:r>
+        <w:lastRenderedPageBreak/>
+        <w:t xml:space="preserve">Para solucionar este problema se realizo los siguientes cambios en las clases y se </w:t>
+      </w:r>
+      <w:proofErr w:type="spellStart"/>
+      <w:r>
+        <w:t>creo</w:t>
+      </w:r>
+      <w:proofErr w:type="spellEnd"/>
+      <w:r>
+        <w:t xml:space="preserve"> las interfaces.</w:t>
+      </w:r>
+    </w:p>
+    <w:p>
+      <w:r>
         <w:t>3.- lo que se hace es esa clase transformarla en una interfaz que se implementada dentro de las clases del paquete Postres.</w:t>
       </w:r>
     </w:p>
     <w:p>
       <w:r>
-        <w:lastRenderedPageBreak/>
         <w:t>Código que rompe el principio de inversión de dependencias</w:t>
       </w:r>
+      <w:r>
+        <w:t xml:space="preserve"> </w:t>
+      </w:r>
+      <w:r>
+        <w:t>y principio de segregación de interfaz</w:t>
+      </w:r>
+      <w:bookmarkStart w:id="0" w:name="_GoBack"/>
+      <w:bookmarkEnd w:id="0"/>
     </w:p>
     <w:p>
       <w:r>
@@ -383,9 +412,11 @@
       <w:r>
         <w:t>Código siguiente el principio de inversión de dependencias</w:t>
       </w:r>
-    </w:p>
-    <w:p>
-      <w:bookmarkStart w:id="0" w:name="_GoBack"/>
+      <w:r>
+        <w:t xml:space="preserve"> y principio de segregación de interfaz</w:t>
+      </w:r>
+    </w:p>
+    <w:p>
       <w:r>
         <w:rPr>
           <w:noProof/>
@@ -433,7 +464,6 @@
           </wp:inline>
         </w:drawing>
       </w:r>
-      <w:bookmarkEnd w:id="0"/>
     </w:p>
     <w:p>
       <w:r>

</xml_diff>

<commit_message>
se modifico el archivo texto
</commit_message>
<xml_diff>
--- a/Taller SOLID 01_grupoSolid2.docx
+++ b/Taller SOLID 01_grupoSolid2.docx
@@ -167,6 +167,7 @@
     </w:p>
     <w:p/>
     <w:p>
+      <w:bookmarkStart w:id="0" w:name="_GoBack"/>
       <w:r>
         <w:t>Una peque</w:t>
       </w:r>
@@ -177,7 +178,14 @@
         <w:rPr>
           <w:lang w:val="es-EC"/>
         </w:rPr>
-        <w:t xml:space="preserve"> empresa de postres ha comenzado a armar el sistema de todo su negocio. Los primeros productos que han sacado a la venta son pasteles y helados. </w:t>
+        <w:t xml:space="preserve"> empresa de postres ha comenzado a armar el sistema de todo su negocio. Los primeros </w:t>
+      </w:r>
+      <w:bookmarkEnd w:id="0"/>
+      <w:r>
+        <w:rPr>
+          <w:lang w:val="es-EC"/>
+        </w:rPr>
+        <w:t xml:space="preserve">productos que han sacado a la venta son pasteles y helados. </w:t>
       </w:r>
     </w:p>
     <w:p>
@@ -307,11 +315,55 @@
         <w:t>Joel Espinoza</w:t>
       </w:r>
       <w:r>
-        <w:t>, Kevin Celi</w:t>
-      </w:r>
-    </w:p>
-    <w:p>
-      <w:r>
+        <w:t xml:space="preserve">, Kevin </w:t>
+      </w:r>
+      <w:proofErr w:type="spellStart"/>
+      <w:proofErr w:type="gramStart"/>
+      <w:r>
+        <w:t>Celi</w:t>
+      </w:r>
+      <w:proofErr w:type="spellEnd"/>
+      <w:r>
+        <w:t xml:space="preserve"> </w:t>
+      </w:r>
+      <w:r>
+        <w:t>,Espinoza</w:t>
+      </w:r>
+      <w:proofErr w:type="gramEnd"/>
+      <w:r>
+        <w:t xml:space="preserve"> Anthony</w:t>
+      </w:r>
+    </w:p>
+    <w:p>
+      <w:r>
+        <w:t xml:space="preserve">Lo que respecta a la sustitución Liskov se </w:t>
+      </w:r>
+      <w:proofErr w:type="spellStart"/>
+      <w:r>
+        <w:t>implemento</w:t>
+      </w:r>
+      <w:proofErr w:type="spellEnd"/>
+      <w:r>
+        <w:t xml:space="preserve"> un</w:t>
+      </w:r>
+      <w:r>
+        <w:t xml:space="preserve"> interfaz Usar para no crear el mismo método en las clases </w:t>
+      </w:r>
+      <w:proofErr w:type="gramStart"/>
+      <w:r>
+        <w:t>derivada .</w:t>
+      </w:r>
+      <w:r>
+        <w:t>como</w:t>
+      </w:r>
+      <w:proofErr w:type="gramEnd"/>
+      <w:r>
+        <w:t xml:space="preserve"> anteriormente estaba esto no permitía usar un único método que realice la misma acción en todas las clases derivadas </w:t>
+      </w:r>
+    </w:p>
+    <w:p>
+      <w:r>
+        <w:lastRenderedPageBreak/>
         <w:t xml:space="preserve">1.- Lo que rompe el </w:t>
       </w:r>
       <w:r>
@@ -328,7 +380,6 @@
     </w:p>
     <w:p>
       <w:r>
-        <w:lastRenderedPageBreak/>
         <w:t xml:space="preserve">Para solucionar este problema se realizo los siguientes cambios en las clases y se </w:t>
       </w:r>
       <w:proofErr w:type="spellStart"/>
@@ -350,13 +401,8 @@
         <w:t>Código que rompe el principio de inversión de dependencias</w:t>
       </w:r>
       <w:r>
-        <w:t xml:space="preserve"> </w:t>
-      </w:r>
-      <w:r>
-        <w:t>y principio de segregación de interfaz</w:t>
-      </w:r>
-      <w:bookmarkStart w:id="0" w:name="_GoBack"/>
-      <w:bookmarkEnd w:id="0"/>
+        <w:t xml:space="preserve"> y principio de segregación de interfaz</w:t>
+      </w:r>
     </w:p>
     <w:p>
       <w:r>
@@ -514,6 +560,28 @@
         </w:drawing>
       </w:r>
     </w:p>
+    <w:p>
+      <w:r>
+        <w:t xml:space="preserve">Lo que respecta a la sustitución Liskov se </w:t>
+      </w:r>
+      <w:proofErr w:type="spellStart"/>
+      <w:r>
+        <w:t>implemento</w:t>
+      </w:r>
+      <w:proofErr w:type="spellEnd"/>
+      <w:r>
+        <w:t xml:space="preserve"> un interfaz Usar para no crear el mismo método en las clases </w:t>
+      </w:r>
+      <w:proofErr w:type="gramStart"/>
+      <w:r>
+        <w:t>derivada .como</w:t>
+      </w:r>
+      <w:proofErr w:type="gramEnd"/>
+      <w:r>
+        <w:t xml:space="preserve"> anteriormente estaba esto no permitía usar un único método que realice la misma acción en todas las clases derivadas </w:t>
+      </w:r>
+    </w:p>
+    <w:p/>
     <w:sectPr>
       <w:footerReference w:type="default" r:id="rId10"/>
       <w:pgSz w:w="11906" w:h="16838"/>

</xml_diff>